<commit_message>
Deploy to Github pages
</commit_message>
<xml_diff>
--- a/_book/MATH-224-Workbook.docx
+++ b/_book/MATH-224-Workbook.docx
@@ -68,7 +68,7 @@
           <w:i/>
           <w:iCs/>
         </w:rPr>
-        <w:t xml:space="preserve">worksheet</w:t>
+        <w:t xml:space="preserve">workbook</w:t>
       </w:r>
       <w:r>
         <w:t xml:space="preserve"> </w:t>
@@ -87,7 +87,7 @@
         <w:t xml:space="preserve">Markdown</w:t>
       </w:r>
       <w:r>
-        <w:t xml:space="preserve">. It shows the question and answers of the MATH224 workbook.</w:t>
+        <w:t xml:space="preserve">. For an introductory statistics course.</w:t>
       </w:r>
     </w:p>
     <w:bookmarkEnd w:id="20"/>
@@ -973,12 +973,6 @@
       <w:r>
         <w:t xml:space="preserve">Four commonly used random sampling techniques:</w:t>
       </w:r>
-      <w:r>
-        <w:t xml:space="preserve"> </w:t>
-      </w:r>
-      <w:r>
-        <w:t xml:space="preserve">-</w:t>
-      </w:r>
     </w:p>
     <w:p>
       <w:pPr>
@@ -988,7 +982,7 @@
         <w:rPr>
           <w:rStyle w:val="VerbatimChar"/>
         </w:rPr>
-        <w:t xml:space="preserve">    1.  Simple random sampling</w:t>
+        <w:t xml:space="preserve">-   Simple random sampling</w:t>
       </w:r>
       <w:r>
         <w:br/>
@@ -1000,7 +994,7 @@
         <w:rPr>
           <w:rStyle w:val="VerbatimChar"/>
         </w:rPr>
-        <w:t xml:space="preserve">-   </w:t>
+        <w:t xml:space="preserve">-   Stratified sample</w:t>
       </w:r>
       <w:r>
         <w:br/>
@@ -1012,7 +1006,7 @@
         <w:rPr>
           <w:rStyle w:val="VerbatimChar"/>
         </w:rPr>
-        <w:t xml:space="preserve">    2.  Stratified sample</w:t>
+        <w:t xml:space="preserve">-   Cluster sampling</w:t>
       </w:r>
       <w:r>
         <w:br/>
@@ -1024,43 +1018,7 @@
         <w:rPr>
           <w:rStyle w:val="VerbatimChar"/>
         </w:rPr>
-        <w:t xml:space="preserve">-   </w:t>
-      </w:r>
-      <w:r>
-        <w:br/>
-      </w:r>
-      <w:r>
-        <w:br/>
-      </w:r>
-      <w:r>
-        <w:rPr>
-          <w:rStyle w:val="VerbatimChar"/>
-        </w:rPr>
-        <w:t xml:space="preserve">    3.  Cluster sampling</w:t>
-      </w:r>
-      <w:r>
-        <w:br/>
-      </w:r>
-      <w:r>
-        <w:br/>
-      </w:r>
-      <w:r>
-        <w:rPr>
-          <w:rStyle w:val="VerbatimChar"/>
-        </w:rPr>
-        <w:t xml:space="preserve">-   </w:t>
-      </w:r>
-      <w:r>
-        <w:br/>
-      </w:r>
-      <w:r>
-        <w:br/>
-      </w:r>
-      <w:r>
-        <w:rPr>
-          <w:rStyle w:val="VerbatimChar"/>
-        </w:rPr>
-        <w:t xml:space="preserve">    4.  Multistage sampling</w:t>
+        <w:t xml:space="preserve">-   Multistage sampling</w:t>
       </w:r>
     </w:p>
     <w:p>
@@ -33249,15 +33207,7 @@
         <w:pStyle w:val="BodyText"/>
       </w:pPr>
       <w:r>
-        <w:t xml:space="preserve">Start by viewing the following following video from the New York Times.</w:t>
-      </w:r>
-    </w:p>
-    <w:p>
-      <w:pPr>
-        <w:pStyle w:val="BodyText"/>
-      </w:pPr>
-      <w:r>
-        <w:t xml:space="preserve">So the video claimed that the sampling distribution can help us answer questions about the population. This is really important because, as we mentioned in our first tutorial, Census is almost always impossible. Use the code blocks below to explore the connection between the population and the sampling distribution for various different populations. Note that you do not need to understand all of the code contained in the code blocks – you should focus, instead, on the pictures resulting each time you run the code. In general, you are invited to change the first few lines of code in each block, and you are not expected to look at the remaining code.</w:t>
+        <w:t xml:space="preserve">Sampling distribution can help us answer questions about the population. This is really important because, as we mentioned in our first tutorial, Census is almost always impossible. Use the code blocks below to explore the connection between the population and the sampling distribution for various different populations.</w:t>
       </w:r>
     </w:p>
     <w:p>
@@ -35550,7 +35500,7 @@
         <w:rPr>
           <w:rStyle w:val="VerbatimChar"/>
         </w:rPr>
-        <w:t xml:space="preserve">## [1] 0.888</w:t>
+        <w:t xml:space="preserve">## [1] 0.877</w:t>
       </w:r>
     </w:p>
     <w:p>
@@ -35708,7 +35658,7 @@
         <w:rPr>
           <w:rStyle w:val="VerbatimChar"/>
         </w:rPr>
-        <w:t xml:space="preserve">## [1] 0.859</w:t>
+        <w:t xml:space="preserve">## [1] 0.869</w:t>
       </w:r>
     </w:p>
     <w:p>
@@ -35850,7 +35800,7 @@
         <w:rPr>
           <w:rStyle w:val="VerbatimChar"/>
         </w:rPr>
-        <w:t xml:space="preserve">## [1] 0.895</w:t>
+        <w:t xml:space="preserve">## [1] 0.876</w:t>
       </w:r>
     </w:p>
     <w:p>

</xml_diff>